<commit_message>
Added a new title and plain text
</commit_message>
<xml_diff>
--- a/Tendentsii_na_rynke_truda(1).docx
+++ b/Tendentsii_na_rynke_truda(1).docx
@@ -1,6 +1,6 @@
 
 <file path=word/document.xml><?xml version="1.0" encoding="utf-8"?>
-<w:document xmlns:wpc="http://schemas.microsoft.com/office/word/2010/wordprocessingCanvas" xmlns:cx="http://schemas.microsoft.com/office/drawing/2014/chartex" xmlns:mc="http://schemas.openxmlformats.org/markup-compatibility/2006" xmlns:o="urn:schemas-microsoft-com:office:office" xmlns:r="http://schemas.openxmlformats.org/officeDocument/2006/relationships" xmlns:m="http://schemas.openxmlformats.org/officeDocument/2006/math" xmlns:v="urn:schemas-microsoft-com:vml" xmlns:wp14="http://schemas.microsoft.com/office/word/2010/wordprocessingDrawing" xmlns:wp="http://schemas.openxmlformats.org/drawingml/2006/wordprocessingDrawing" xmlns:w10="urn:schemas-microsoft-com:office:word" xmlns:w="http://schemas.openxmlformats.org/wordprocessingml/2006/main" xmlns:w14="http://schemas.microsoft.com/office/word/2010/wordml" xmlns:w15="http://schemas.microsoft.com/office/word/2012/wordml" xmlns:w16se="http://schemas.microsoft.com/office/word/2015/wordml/symex" xmlns:wpg="http://schemas.microsoft.com/office/word/2010/wordprocessingGroup" xmlns:wpi="http://schemas.microsoft.com/office/word/2010/wordprocessingInk" xmlns:wne="http://schemas.microsoft.com/office/word/2006/wordml" xmlns:wps="http://schemas.microsoft.com/office/word/2010/wordprocessingShape" mc:Ignorable="w14 w15 w16se wp14">
+<w:document xmlns:wpc="http://schemas.microsoft.com/office/word/2010/wordprocessingCanvas" xmlns:cx="http://schemas.microsoft.com/office/drawing/2014/chartex" xmlns:cx1="http://schemas.microsoft.com/office/drawing/2015/9/8/chartex" xmlns:cx2="http://schemas.microsoft.com/office/drawing/2015/10/21/chartex" xmlns:cx3="http://schemas.microsoft.com/office/drawing/2016/5/9/chartex" xmlns:cx4="http://schemas.microsoft.com/office/drawing/2016/5/10/chartex" xmlns:cx5="http://schemas.microsoft.com/office/drawing/2016/5/11/chartex" xmlns:cx6="http://schemas.microsoft.com/office/drawing/2016/5/12/chartex" xmlns:cx7="http://schemas.microsoft.com/office/drawing/2016/5/13/chartex" xmlns:cx8="http://schemas.microsoft.com/office/drawing/2016/5/14/chartex" xmlns:mc="http://schemas.openxmlformats.org/markup-compatibility/2006" xmlns:aink="http://schemas.microsoft.com/office/drawing/2016/ink" xmlns:am3d="http://schemas.microsoft.com/office/drawing/2017/model3d" xmlns:o="urn:schemas-microsoft-com:office:office" xmlns:r="http://schemas.openxmlformats.org/officeDocument/2006/relationships" xmlns:m="http://schemas.openxmlformats.org/officeDocument/2006/math" xmlns:v="urn:schemas-microsoft-com:vml" xmlns:wp14="http://schemas.microsoft.com/office/word/2010/wordprocessingDrawing" xmlns:wp="http://schemas.openxmlformats.org/drawingml/2006/wordprocessingDrawing" xmlns:w10="urn:schemas-microsoft-com:office:word" xmlns:w="http://schemas.openxmlformats.org/wordprocessingml/2006/main" xmlns:w14="http://schemas.microsoft.com/office/word/2010/wordml" xmlns:w15="http://schemas.microsoft.com/office/word/2012/wordml" xmlns:w16cex="http://schemas.microsoft.com/office/word/2018/wordml/cex" xmlns:w16cid="http://schemas.microsoft.com/office/word/2016/wordml/cid" xmlns:w16="http://schemas.microsoft.com/office/word/2018/wordml" xmlns:w16se="http://schemas.microsoft.com/office/word/2015/wordml/symex" xmlns:wpg="http://schemas.microsoft.com/office/word/2010/wordprocessingGroup" xmlns:wpi="http://schemas.microsoft.com/office/word/2010/wordprocessingInk" xmlns:wne="http://schemas.microsoft.com/office/word/2006/wordml" xmlns:wps="http://schemas.microsoft.com/office/word/2010/wordprocessingShape" mc:Ignorable="w14 w15 w16se w16cid w16 w16cex wp14">
   <w:body>
     <w:p>
       <w:pPr>
@@ -815,16 +815,13 @@
         <w:jc w:val="both"/>
       </w:pPr>
       <w:r>
-        <w:t>Статистические данные показывают, что среди населения в возрасте от 20 до 60 лет уровень занятости специалистов со средним профессиональным образованием незначительно превышает уровень занятости лиц с начальным профессиональным образованием в пределах одной возрастной группы - коэффициент превышения составляет от 1,0 до 1,</w:t>
-      </w:r>
-      <w:proofErr w:type="gramStart"/>
-      <w:r>
-        <w:t>05.В</w:t>
-      </w:r>
-      <w:proofErr w:type="gramEnd"/>
-      <w:r>
-        <w:t xml:space="preserve"> таких же пределах коэффициент превышения уровней занятости специалистов с высшим и средним профессиональным образованием в возрастных группах от 20 до 49 лет. В то же время среди населения в возрасте 50 лет и старше уровень занятости специалистов с высшим профессиональным образованием существенно выше, чем специалистов со средним профессиональным образованием: в возрастной группе 50-59 лет коэффициент превышения составляет 1,13; 60-72 лет - 1,42.</w:t>
-      </w:r>
+        <w:t xml:space="preserve">Статистические данные показывают, что среди населения в возрасте от 20 до 60 лет уровень занятости специалистов со средним профессиональным образованием незначительно превышает уровень занятости лиц с начальным профессиональным образованием в пределах одной возрастной группы - коэффициент превышения составляет от 1,0 до 1,05.В таких же пределах коэффициент </w:t>
+      </w:r>
+      <w:bookmarkStart w:id="4" w:name="_GoBack"/>
+      <w:r>
+        <w:t>превышения уровней занятости специалистов с высшим и средним профессиональным образованием в возрастных группах от 20 до 49 лет. В то же время среди населения в возрасте 50 лет и старше уровень занятости специалистов с высшим профессиональным образованием существенно выше, чем специалистов со средним профессиональным образованием: в возрастной группе 50-59 лет коэффициент превышения составляет 1,13; 60-72 лет - 1,42.</w:t>
+      </w:r>
+      <w:bookmarkEnd w:id="4"/>
     </w:p>
     <w:p>
       <w:pPr>
@@ -885,15 +882,7 @@
       </w:r>
       <w:proofErr w:type="spellEnd"/>
       <w:r>
-        <w:t xml:space="preserve"> пояснила, что скачок вверх в показателях безработицы произошел сразу в первом квартале 2024 года. „На протяжении оставшейся части года наблюдался небольшой спад и стабилизация. </w:t>
-      </w:r>
-      <w:proofErr w:type="gramStart"/>
-      <w:r>
-        <w:t>Уровень безработицы в четвертом квартале составил 7,4% и остался на уровне третьего квартала“</w:t>
-      </w:r>
-      <w:proofErr w:type="gramEnd"/>
-      <w:r>
-        <w:t>, — сказала аналитик.</w:t>
+        <w:t xml:space="preserve"> пояснила, что скачок вверх в показателях безработицы произошел сразу в первом квартале 2024 года. „На протяжении оставшейся части года наблюдался небольшой спад и стабилизация. Уровень безработицы в четвертом квартале составил 7,4% и остался на уровне третьего квартала“, — сказала аналитик.</w:t>
       </w:r>
     </w:p>
     <w:p>
@@ -901,15 +890,7 @@
         <w:jc w:val="both"/>
       </w:pPr>
       <w:r>
-        <w:t xml:space="preserve">За прошлый год увеличилась и численность занятых. „Среднее число занятых в 2024 году составило 698 600 человек, что на 4000 больше, чем в 2023 году. </w:t>
-      </w:r>
-      <w:proofErr w:type="gramStart"/>
-      <w:r>
-        <w:t>Тем не менее, уровень трудовой занятости составил 68,9% и был на 0,3 процентных пункта меньше, чем годом ранее“</w:t>
-      </w:r>
-      <w:proofErr w:type="gramEnd"/>
-      <w:r>
-        <w:t>, — сказала аналитик.</w:t>
+        <w:t>За прошлый год увеличилась и численность занятых. „Среднее число занятых в 2024 году составило 698 600 человек, что на 4000 больше, чем в 2023 году. Тем не менее, уровень трудовой занятости составил 68,9% и был на 0,3 процентных пункта меньше, чем годом ранее“, — сказала аналитик.</w:t>
       </w:r>
     </w:p>
     <w:p>
@@ -991,8 +972,6 @@
       <w:r>
         <w:t>Рисунок 1 – Прогнозы по безработице на 2024 год</w:t>
       </w:r>
-      <w:bookmarkStart w:id="4" w:name="_GoBack"/>
-      <w:bookmarkEnd w:id="4"/>
       <w:r>
         <w:br w:type="page"/>
       </w:r>
@@ -1040,7 +1019,7 @@
     <w:tbl>
       <w:tblPr>
         <w:tblStyle w:val="a9"/>
-        <w:tblW w:w="11165" w:type="dxa"/>
+        <w:tblW w:w="14256" w:type="dxa"/>
         <w:tblLook w:val="04A0" w:firstRow="1" w:lastRow="0" w:firstColumn="1" w:lastColumn="0" w:noHBand="0" w:noVBand="1"/>
       </w:tblPr>
       <w:tblGrid>
@@ -1058,7 +1037,7 @@
         <w:tc>
           <w:tcPr>
             <w:cnfStyle w:val="001000000000" w:firstRow="0" w:lastRow="0" w:firstColumn="1" w:lastColumn="0" w:oddVBand="0" w:evenVBand="0" w:oddHBand="0" w:evenHBand="0" w:firstRowFirstColumn="0" w:firstRowLastColumn="0" w:lastRowFirstColumn="0" w:lastRowLastColumn="0"/>
-            <w:tcW w:w="1473" w:type="pct"/>
+            <w:tcW w:w="1047" w:type="pct"/>
             <w:vMerge w:val="restart"/>
             <w:hideMark/>
           </w:tcPr>
@@ -1074,7 +1053,7 @@
         </w:tc>
         <w:tc>
           <w:tcPr>
-            <w:tcW w:w="775" w:type="pct"/>
+            <w:tcW w:w="992" w:type="pct"/>
             <w:vMerge w:val="restart"/>
             <w:hideMark/>
           </w:tcPr>
@@ -1096,7 +1075,7 @@
         </w:tc>
         <w:tc>
           <w:tcPr>
-            <w:tcW w:w="1395" w:type="pct"/>
+            <w:tcW w:w="1531" w:type="pct"/>
             <w:gridSpan w:val="2"/>
             <w:hideMark/>
           </w:tcPr>
@@ -1113,7 +1092,7 @@
         </w:tc>
         <w:tc>
           <w:tcPr>
-            <w:tcW w:w="825" w:type="pct"/>
+            <w:tcW w:w="715" w:type="pct"/>
             <w:vMerge w:val="restart"/>
             <w:hideMark/>
           </w:tcPr>
@@ -1140,7 +1119,7 @@
         </w:tc>
         <w:tc>
           <w:tcPr>
-            <w:tcW w:w="532" w:type="pct"/>
+            <w:tcW w:w="715" w:type="pct"/>
             <w:vMerge w:val="restart"/>
             <w:hideMark/>
           </w:tcPr>
@@ -1174,7 +1153,7 @@
         <w:tc>
           <w:tcPr>
             <w:cnfStyle w:val="001000000000" w:firstRow="0" w:lastRow="0" w:firstColumn="1" w:lastColumn="0" w:oddVBand="0" w:evenVBand="0" w:oddHBand="0" w:evenHBand="0" w:firstRowFirstColumn="0" w:firstRowLastColumn="0" w:lastRowFirstColumn="0" w:lastRowLastColumn="0"/>
-            <w:tcW w:w="1473" w:type="pct"/>
+            <w:tcW w:w="1047" w:type="pct"/>
             <w:vMerge/>
             <w:hideMark/>
           </w:tcPr>
@@ -1187,7 +1166,7 @@
         </w:tc>
         <w:tc>
           <w:tcPr>
-            <w:tcW w:w="775" w:type="pct"/>
+            <w:tcW w:w="992" w:type="pct"/>
             <w:vMerge/>
             <w:hideMark/>
           </w:tcPr>
@@ -1201,7 +1180,7 @@
         </w:tc>
         <w:tc>
           <w:tcPr>
-            <w:tcW w:w="618" w:type="pct"/>
+            <w:tcW w:w="667" w:type="pct"/>
             <w:hideMark/>
           </w:tcPr>
           <w:p>
@@ -1217,7 +1196,7 @@
         </w:tc>
         <w:tc>
           <w:tcPr>
-            <w:tcW w:w="777" w:type="pct"/>
+            <w:tcW w:w="863" w:type="pct"/>
             <w:hideMark/>
           </w:tcPr>
           <w:p>
@@ -1233,7 +1212,7 @@
         </w:tc>
         <w:tc>
           <w:tcPr>
-            <w:tcW w:w="825" w:type="pct"/>
+            <w:tcW w:w="715" w:type="pct"/>
             <w:vMerge/>
             <w:hideMark/>
           </w:tcPr>
@@ -1247,7 +1226,7 @@
         </w:tc>
         <w:tc>
           <w:tcPr>
-            <w:tcW w:w="532" w:type="pct"/>
+            <w:tcW w:w="715" w:type="pct"/>
             <w:vMerge/>
             <w:hideMark/>
           </w:tcPr>
@@ -1264,7 +1243,7 @@
         <w:tc>
           <w:tcPr>
             <w:cnfStyle w:val="001000000000" w:firstRow="0" w:lastRow="0" w:firstColumn="1" w:lastColumn="0" w:oddVBand="0" w:evenVBand="0" w:oddHBand="0" w:evenHBand="0" w:firstRowFirstColumn="0" w:firstRowLastColumn="0" w:lastRowFirstColumn="0" w:lastRowLastColumn="0"/>
-            <w:tcW w:w="1473" w:type="pct"/>
+            <w:tcW w:w="1047" w:type="pct"/>
             <w:hideMark/>
           </w:tcPr>
           <w:p>
@@ -1279,7 +1258,7 @@
         </w:tc>
         <w:tc>
           <w:tcPr>
-            <w:tcW w:w="775" w:type="pct"/>
+            <w:tcW w:w="992" w:type="pct"/>
             <w:hideMark/>
           </w:tcPr>
           <w:p>
@@ -1295,7 +1274,7 @@
         </w:tc>
         <w:tc>
           <w:tcPr>
-            <w:tcW w:w="618" w:type="pct"/>
+            <w:tcW w:w="667" w:type="pct"/>
             <w:hideMark/>
           </w:tcPr>
           <w:p>
@@ -1311,7 +1290,7 @@
         </w:tc>
         <w:tc>
           <w:tcPr>
-            <w:tcW w:w="777" w:type="pct"/>
+            <w:tcW w:w="863" w:type="pct"/>
             <w:hideMark/>
           </w:tcPr>
           <w:p>
@@ -1327,7 +1306,7 @@
         </w:tc>
         <w:tc>
           <w:tcPr>
-            <w:tcW w:w="825" w:type="pct"/>
+            <w:tcW w:w="715" w:type="pct"/>
             <w:hideMark/>
           </w:tcPr>
           <w:p>
@@ -1343,7 +1322,7 @@
         </w:tc>
         <w:tc>
           <w:tcPr>
-            <w:tcW w:w="532" w:type="pct"/>
+            <w:tcW w:w="715" w:type="pct"/>
             <w:hideMark/>
           </w:tcPr>
           <w:p>
@@ -1365,7 +1344,7 @@
         <w:tc>
           <w:tcPr>
             <w:cnfStyle w:val="001000000000" w:firstRow="0" w:lastRow="0" w:firstColumn="1" w:lastColumn="0" w:oddVBand="0" w:evenVBand="0" w:oddHBand="0" w:evenHBand="0" w:firstRowFirstColumn="0" w:firstRowLastColumn="0" w:lastRowFirstColumn="0" w:lastRowLastColumn="0"/>
-            <w:tcW w:w="1473" w:type="pct"/>
+            <w:tcW w:w="1047" w:type="pct"/>
             <w:hideMark/>
           </w:tcPr>
           <w:p>
@@ -1388,7 +1367,7 @@
         </w:tc>
         <w:tc>
           <w:tcPr>
-            <w:tcW w:w="775" w:type="pct"/>
+            <w:tcW w:w="992" w:type="pct"/>
             <w:hideMark/>
           </w:tcPr>
           <w:p>
@@ -1404,7 +1383,7 @@
         </w:tc>
         <w:tc>
           <w:tcPr>
-            <w:tcW w:w="618" w:type="pct"/>
+            <w:tcW w:w="667" w:type="pct"/>
             <w:hideMark/>
           </w:tcPr>
           <w:p>
@@ -1420,7 +1399,7 @@
         </w:tc>
         <w:tc>
           <w:tcPr>
-            <w:tcW w:w="777" w:type="pct"/>
+            <w:tcW w:w="863" w:type="pct"/>
             <w:hideMark/>
           </w:tcPr>
           <w:p>
@@ -1436,7 +1415,7 @@
         </w:tc>
         <w:tc>
           <w:tcPr>
-            <w:tcW w:w="825" w:type="pct"/>
+            <w:tcW w:w="715" w:type="pct"/>
             <w:hideMark/>
           </w:tcPr>
           <w:p>
@@ -1452,7 +1431,7 @@
         </w:tc>
         <w:tc>
           <w:tcPr>
-            <w:tcW w:w="532" w:type="pct"/>
+            <w:tcW w:w="715" w:type="pct"/>
             <w:hideMark/>
           </w:tcPr>
           <w:p>
@@ -1471,7 +1450,7 @@
         <w:tc>
           <w:tcPr>
             <w:cnfStyle w:val="001000000000" w:firstRow="0" w:lastRow="0" w:firstColumn="1" w:lastColumn="0" w:oddVBand="0" w:evenVBand="0" w:oddHBand="0" w:evenHBand="0" w:firstRowFirstColumn="0" w:firstRowLastColumn="0" w:lastRowFirstColumn="0" w:lastRowLastColumn="0"/>
-            <w:tcW w:w="1473" w:type="pct"/>
+            <w:tcW w:w="1047" w:type="pct"/>
             <w:hideMark/>
           </w:tcPr>
           <w:p>
@@ -1486,7 +1465,7 @@
         </w:tc>
         <w:tc>
           <w:tcPr>
-            <w:tcW w:w="775" w:type="pct"/>
+            <w:tcW w:w="992" w:type="pct"/>
             <w:hideMark/>
           </w:tcPr>
           <w:p>
@@ -1502,7 +1481,7 @@
         </w:tc>
         <w:tc>
           <w:tcPr>
-            <w:tcW w:w="618" w:type="pct"/>
+            <w:tcW w:w="667" w:type="pct"/>
             <w:hideMark/>
           </w:tcPr>
           <w:p>
@@ -1518,7 +1497,7 @@
         </w:tc>
         <w:tc>
           <w:tcPr>
-            <w:tcW w:w="777" w:type="pct"/>
+            <w:tcW w:w="863" w:type="pct"/>
             <w:hideMark/>
           </w:tcPr>
           <w:p>
@@ -1534,7 +1513,7 @@
         </w:tc>
         <w:tc>
           <w:tcPr>
-            <w:tcW w:w="825" w:type="pct"/>
+            <w:tcW w:w="715" w:type="pct"/>
             <w:hideMark/>
           </w:tcPr>
           <w:p>
@@ -1550,7 +1529,7 @@
         </w:tc>
         <w:tc>
           <w:tcPr>
-            <w:tcW w:w="532" w:type="pct"/>
+            <w:tcW w:w="715" w:type="pct"/>
             <w:hideMark/>
           </w:tcPr>
           <w:p>
@@ -1572,7 +1551,7 @@
         <w:tc>
           <w:tcPr>
             <w:cnfStyle w:val="001000000000" w:firstRow="0" w:lastRow="0" w:firstColumn="1" w:lastColumn="0" w:oddVBand="0" w:evenVBand="0" w:oddHBand="0" w:evenHBand="0" w:firstRowFirstColumn="0" w:firstRowLastColumn="0" w:lastRowFirstColumn="0" w:lastRowLastColumn="0"/>
-            <w:tcW w:w="1473" w:type="pct"/>
+            <w:tcW w:w="1047" w:type="pct"/>
             <w:hideMark/>
           </w:tcPr>
           <w:p>
@@ -1587,7 +1566,7 @@
         </w:tc>
         <w:tc>
           <w:tcPr>
-            <w:tcW w:w="775" w:type="pct"/>
+            <w:tcW w:w="992" w:type="pct"/>
             <w:hideMark/>
           </w:tcPr>
           <w:p>
@@ -1603,7 +1582,7 @@
         </w:tc>
         <w:tc>
           <w:tcPr>
-            <w:tcW w:w="618" w:type="pct"/>
+            <w:tcW w:w="667" w:type="pct"/>
             <w:hideMark/>
           </w:tcPr>
           <w:p>
@@ -1619,7 +1598,7 @@
         </w:tc>
         <w:tc>
           <w:tcPr>
-            <w:tcW w:w="777" w:type="pct"/>
+            <w:tcW w:w="863" w:type="pct"/>
             <w:hideMark/>
           </w:tcPr>
           <w:p>
@@ -1635,7 +1614,7 @@
         </w:tc>
         <w:tc>
           <w:tcPr>
-            <w:tcW w:w="825" w:type="pct"/>
+            <w:tcW w:w="715" w:type="pct"/>
             <w:hideMark/>
           </w:tcPr>
           <w:p>
@@ -1651,7 +1630,7 @@
         </w:tc>
         <w:tc>
           <w:tcPr>
-            <w:tcW w:w="532" w:type="pct"/>
+            <w:tcW w:w="715" w:type="pct"/>
             <w:hideMark/>
           </w:tcPr>
           <w:p>
@@ -1670,7 +1649,7 @@
         <w:tc>
           <w:tcPr>
             <w:cnfStyle w:val="001000000000" w:firstRow="0" w:lastRow="0" w:firstColumn="1" w:lastColumn="0" w:oddVBand="0" w:evenVBand="0" w:oddHBand="0" w:evenHBand="0" w:firstRowFirstColumn="0" w:firstRowLastColumn="0" w:lastRowFirstColumn="0" w:lastRowLastColumn="0"/>
-            <w:tcW w:w="1473" w:type="pct"/>
+            <w:tcW w:w="1047" w:type="pct"/>
             <w:hideMark/>
           </w:tcPr>
           <w:p>
@@ -1690,7 +1669,7 @@
         </w:tc>
         <w:tc>
           <w:tcPr>
-            <w:tcW w:w="775" w:type="pct"/>
+            <w:tcW w:w="992" w:type="pct"/>
             <w:hideMark/>
           </w:tcPr>
           <w:p>
@@ -1706,7 +1685,7 @@
         </w:tc>
         <w:tc>
           <w:tcPr>
-            <w:tcW w:w="618" w:type="pct"/>
+            <w:tcW w:w="667" w:type="pct"/>
             <w:hideMark/>
           </w:tcPr>
           <w:p>
@@ -1722,7 +1701,7 @@
         </w:tc>
         <w:tc>
           <w:tcPr>
-            <w:tcW w:w="777" w:type="pct"/>
+            <w:tcW w:w="863" w:type="pct"/>
             <w:hideMark/>
           </w:tcPr>
           <w:p>
@@ -1738,7 +1717,7 @@
         </w:tc>
         <w:tc>
           <w:tcPr>
-            <w:tcW w:w="825" w:type="pct"/>
+            <w:tcW w:w="715" w:type="pct"/>
             <w:hideMark/>
           </w:tcPr>
           <w:p>
@@ -1754,7 +1733,7 @@
         </w:tc>
         <w:tc>
           <w:tcPr>
-            <w:tcW w:w="532" w:type="pct"/>
+            <w:tcW w:w="715" w:type="pct"/>
             <w:hideMark/>
           </w:tcPr>
           <w:p>
@@ -1776,7 +1755,7 @@
         <w:tc>
           <w:tcPr>
             <w:cnfStyle w:val="001000000000" w:firstRow="0" w:lastRow="0" w:firstColumn="1" w:lastColumn="0" w:oddVBand="0" w:evenVBand="0" w:oddHBand="0" w:evenHBand="0" w:firstRowFirstColumn="0" w:firstRowLastColumn="0" w:lastRowFirstColumn="0" w:lastRowLastColumn="0"/>
-            <w:tcW w:w="1473" w:type="pct"/>
+            <w:tcW w:w="1047" w:type="pct"/>
             <w:hideMark/>
           </w:tcPr>
           <w:p>
@@ -1791,7 +1770,7 @@
         </w:tc>
         <w:tc>
           <w:tcPr>
-            <w:tcW w:w="775" w:type="pct"/>
+            <w:tcW w:w="992" w:type="pct"/>
             <w:hideMark/>
           </w:tcPr>
           <w:p>
@@ -1807,7 +1786,7 @@
         </w:tc>
         <w:tc>
           <w:tcPr>
-            <w:tcW w:w="618" w:type="pct"/>
+            <w:tcW w:w="667" w:type="pct"/>
             <w:hideMark/>
           </w:tcPr>
           <w:p>
@@ -1823,7 +1802,7 @@
         </w:tc>
         <w:tc>
           <w:tcPr>
-            <w:tcW w:w="777" w:type="pct"/>
+            <w:tcW w:w="863" w:type="pct"/>
             <w:hideMark/>
           </w:tcPr>
           <w:p>
@@ -1839,7 +1818,7 @@
         </w:tc>
         <w:tc>
           <w:tcPr>
-            <w:tcW w:w="825" w:type="pct"/>
+            <w:tcW w:w="715" w:type="pct"/>
             <w:hideMark/>
           </w:tcPr>
           <w:p>
@@ -1855,7 +1834,7 @@
         </w:tc>
         <w:tc>
           <w:tcPr>
-            <w:tcW w:w="532" w:type="pct"/>
+            <w:tcW w:w="715" w:type="pct"/>
             <w:hideMark/>
           </w:tcPr>
           <w:p>
@@ -1874,7 +1853,7 @@
         <w:tc>
           <w:tcPr>
             <w:cnfStyle w:val="001000000000" w:firstRow="0" w:lastRow="0" w:firstColumn="1" w:lastColumn="0" w:oddVBand="0" w:evenVBand="0" w:oddHBand="0" w:evenHBand="0" w:firstRowFirstColumn="0" w:firstRowLastColumn="0" w:lastRowFirstColumn="0" w:lastRowLastColumn="0"/>
-            <w:tcW w:w="1473" w:type="pct"/>
+            <w:tcW w:w="1047" w:type="pct"/>
             <w:hideMark/>
           </w:tcPr>
           <w:p>
@@ -1889,7 +1868,7 @@
         </w:tc>
         <w:tc>
           <w:tcPr>
-            <w:tcW w:w="775" w:type="pct"/>
+            <w:tcW w:w="992" w:type="pct"/>
             <w:hideMark/>
           </w:tcPr>
           <w:p>
@@ -1905,7 +1884,7 @@
         </w:tc>
         <w:tc>
           <w:tcPr>
-            <w:tcW w:w="618" w:type="pct"/>
+            <w:tcW w:w="667" w:type="pct"/>
             <w:hideMark/>
           </w:tcPr>
           <w:p>
@@ -1921,7 +1900,7 @@
         </w:tc>
         <w:tc>
           <w:tcPr>
-            <w:tcW w:w="777" w:type="pct"/>
+            <w:tcW w:w="863" w:type="pct"/>
             <w:hideMark/>
           </w:tcPr>
           <w:p>
@@ -1937,7 +1916,7 @@
         </w:tc>
         <w:tc>
           <w:tcPr>
-            <w:tcW w:w="825" w:type="pct"/>
+            <w:tcW w:w="715" w:type="pct"/>
             <w:hideMark/>
           </w:tcPr>
           <w:p>
@@ -1953,7 +1932,7 @@
         </w:tc>
         <w:tc>
           <w:tcPr>
-            <w:tcW w:w="532" w:type="pct"/>
+            <w:tcW w:w="715" w:type="pct"/>
             <w:hideMark/>
           </w:tcPr>
           <w:p>
@@ -1975,7 +1954,7 @@
         <w:tc>
           <w:tcPr>
             <w:cnfStyle w:val="001000000000" w:firstRow="0" w:lastRow="0" w:firstColumn="1" w:lastColumn="0" w:oddVBand="0" w:evenVBand="0" w:oddHBand="0" w:evenHBand="0" w:firstRowFirstColumn="0" w:firstRowLastColumn="0" w:lastRowFirstColumn="0" w:lastRowLastColumn="0"/>
-            <w:tcW w:w="1473" w:type="pct"/>
+            <w:tcW w:w="1047" w:type="pct"/>
             <w:hideMark/>
           </w:tcPr>
           <w:p>
@@ -1990,7 +1969,7 @@
         </w:tc>
         <w:tc>
           <w:tcPr>
-            <w:tcW w:w="775" w:type="pct"/>
+            <w:tcW w:w="992" w:type="pct"/>
             <w:hideMark/>
           </w:tcPr>
           <w:p>
@@ -2006,7 +1985,7 @@
         </w:tc>
         <w:tc>
           <w:tcPr>
-            <w:tcW w:w="618" w:type="pct"/>
+            <w:tcW w:w="667" w:type="pct"/>
             <w:hideMark/>
           </w:tcPr>
           <w:p>
@@ -2022,7 +2001,7 @@
         </w:tc>
         <w:tc>
           <w:tcPr>
-            <w:tcW w:w="777" w:type="pct"/>
+            <w:tcW w:w="863" w:type="pct"/>
             <w:hideMark/>
           </w:tcPr>
           <w:p>
@@ -2038,7 +2017,7 @@
         </w:tc>
         <w:tc>
           <w:tcPr>
-            <w:tcW w:w="825" w:type="pct"/>
+            <w:tcW w:w="715" w:type="pct"/>
             <w:hideMark/>
           </w:tcPr>
           <w:p>
@@ -2054,7 +2033,7 @@
         </w:tc>
         <w:tc>
           <w:tcPr>
-            <w:tcW w:w="532" w:type="pct"/>
+            <w:tcW w:w="715" w:type="pct"/>
             <w:hideMark/>
           </w:tcPr>
           <w:p>
@@ -2073,7 +2052,7 @@
         <w:tc>
           <w:tcPr>
             <w:cnfStyle w:val="001000000000" w:firstRow="0" w:lastRow="0" w:firstColumn="1" w:lastColumn="0" w:oddVBand="0" w:evenVBand="0" w:oddHBand="0" w:evenHBand="0" w:firstRowFirstColumn="0" w:firstRowLastColumn="0" w:lastRowFirstColumn="0" w:lastRowLastColumn="0"/>
-            <w:tcW w:w="1473" w:type="pct"/>
+            <w:tcW w:w="1047" w:type="pct"/>
             <w:hideMark/>
           </w:tcPr>
           <w:p>
@@ -2096,7 +2075,7 @@
         </w:tc>
         <w:tc>
           <w:tcPr>
-            <w:tcW w:w="775" w:type="pct"/>
+            <w:tcW w:w="992" w:type="pct"/>
             <w:hideMark/>
           </w:tcPr>
           <w:p>
@@ -2112,7 +2091,7 @@
         </w:tc>
         <w:tc>
           <w:tcPr>
-            <w:tcW w:w="618" w:type="pct"/>
+            <w:tcW w:w="667" w:type="pct"/>
             <w:hideMark/>
           </w:tcPr>
           <w:p>
@@ -2128,7 +2107,7 @@
         </w:tc>
         <w:tc>
           <w:tcPr>
-            <w:tcW w:w="777" w:type="pct"/>
+            <w:tcW w:w="863" w:type="pct"/>
             <w:hideMark/>
           </w:tcPr>
           <w:p>
@@ -2144,7 +2123,7 @@
         </w:tc>
         <w:tc>
           <w:tcPr>
-            <w:tcW w:w="825" w:type="pct"/>
+            <w:tcW w:w="715" w:type="pct"/>
             <w:hideMark/>
           </w:tcPr>
           <w:p>
@@ -2160,7 +2139,7 @@
         </w:tc>
         <w:tc>
           <w:tcPr>
-            <w:tcW w:w="532" w:type="pct"/>
+            <w:tcW w:w="715" w:type="pct"/>
             <w:hideMark/>
           </w:tcPr>
           <w:p>
@@ -2182,7 +2161,7 @@
         <w:tc>
           <w:tcPr>
             <w:cnfStyle w:val="001000000000" w:firstRow="0" w:lastRow="0" w:firstColumn="1" w:lastColumn="0" w:oddVBand="0" w:evenVBand="0" w:oddHBand="0" w:evenHBand="0" w:firstRowFirstColumn="0" w:firstRowLastColumn="0" w:lastRowFirstColumn="0" w:lastRowLastColumn="0"/>
-            <w:tcW w:w="1473" w:type="pct"/>
+            <w:tcW w:w="1047" w:type="pct"/>
             <w:hideMark/>
           </w:tcPr>
           <w:p>
@@ -2197,7 +2176,7 @@
         </w:tc>
         <w:tc>
           <w:tcPr>
-            <w:tcW w:w="775" w:type="pct"/>
+            <w:tcW w:w="992" w:type="pct"/>
             <w:hideMark/>
           </w:tcPr>
           <w:p>
@@ -2213,7 +2192,7 @@
         </w:tc>
         <w:tc>
           <w:tcPr>
-            <w:tcW w:w="618" w:type="pct"/>
+            <w:tcW w:w="667" w:type="pct"/>
             <w:hideMark/>
           </w:tcPr>
           <w:p>
@@ -2229,7 +2208,7 @@
         </w:tc>
         <w:tc>
           <w:tcPr>
-            <w:tcW w:w="777" w:type="pct"/>
+            <w:tcW w:w="863" w:type="pct"/>
             <w:hideMark/>
           </w:tcPr>
           <w:p>
@@ -2245,7 +2224,7 @@
         </w:tc>
         <w:tc>
           <w:tcPr>
-            <w:tcW w:w="825" w:type="pct"/>
+            <w:tcW w:w="715" w:type="pct"/>
             <w:hideMark/>
           </w:tcPr>
           <w:p>
@@ -2261,7 +2240,7 @@
         </w:tc>
         <w:tc>
           <w:tcPr>
-            <w:tcW w:w="532" w:type="pct"/>
+            <w:tcW w:w="715" w:type="pct"/>
             <w:hideMark/>
           </w:tcPr>
           <w:p>
@@ -2280,7 +2259,7 @@
         <w:tc>
           <w:tcPr>
             <w:cnfStyle w:val="001000000000" w:firstRow="0" w:lastRow="0" w:firstColumn="1" w:lastColumn="0" w:oddVBand="0" w:evenVBand="0" w:oddHBand="0" w:evenHBand="0" w:firstRowFirstColumn="0" w:firstRowLastColumn="0" w:lastRowFirstColumn="0" w:lastRowLastColumn="0"/>
-            <w:tcW w:w="1473" w:type="pct"/>
+            <w:tcW w:w="1047" w:type="pct"/>
             <w:hideMark/>
           </w:tcPr>
           <w:p>
@@ -2304,7 +2283,7 @@
         </w:tc>
         <w:tc>
           <w:tcPr>
-            <w:tcW w:w="775" w:type="pct"/>
+            <w:tcW w:w="992" w:type="pct"/>
             <w:hideMark/>
           </w:tcPr>
           <w:p>
@@ -2320,7 +2299,7 @@
         </w:tc>
         <w:tc>
           <w:tcPr>
-            <w:tcW w:w="618" w:type="pct"/>
+            <w:tcW w:w="667" w:type="pct"/>
             <w:hideMark/>
           </w:tcPr>
           <w:p>
@@ -2336,7 +2315,7 @@
         </w:tc>
         <w:tc>
           <w:tcPr>
-            <w:tcW w:w="777" w:type="pct"/>
+            <w:tcW w:w="863" w:type="pct"/>
             <w:hideMark/>
           </w:tcPr>
           <w:p>
@@ -2352,7 +2331,7 @@
         </w:tc>
         <w:tc>
           <w:tcPr>
-            <w:tcW w:w="825" w:type="pct"/>
+            <w:tcW w:w="715" w:type="pct"/>
             <w:hideMark/>
           </w:tcPr>
           <w:p>
@@ -2368,7 +2347,7 @@
         </w:tc>
         <w:tc>
           <w:tcPr>
-            <w:tcW w:w="532" w:type="pct"/>
+            <w:tcW w:w="715" w:type="pct"/>
             <w:hideMark/>
           </w:tcPr>
           <w:p>
@@ -2390,7 +2369,7 @@
         <w:tc>
           <w:tcPr>
             <w:cnfStyle w:val="001000000000" w:firstRow="0" w:lastRow="0" w:firstColumn="1" w:lastColumn="0" w:oddVBand="0" w:evenVBand="0" w:oddHBand="0" w:evenHBand="0" w:firstRowFirstColumn="0" w:firstRowLastColumn="0" w:lastRowFirstColumn="0" w:lastRowLastColumn="0"/>
-            <w:tcW w:w="1473" w:type="pct"/>
+            <w:tcW w:w="1047" w:type="pct"/>
             <w:hideMark/>
           </w:tcPr>
           <w:p>
@@ -2409,7 +2388,7 @@
         </w:tc>
         <w:tc>
           <w:tcPr>
-            <w:tcW w:w="775" w:type="pct"/>
+            <w:tcW w:w="992" w:type="pct"/>
             <w:hideMark/>
           </w:tcPr>
           <w:p>
@@ -2425,7 +2404,7 @@
         </w:tc>
         <w:tc>
           <w:tcPr>
-            <w:tcW w:w="618" w:type="pct"/>
+            <w:tcW w:w="667" w:type="pct"/>
             <w:hideMark/>
           </w:tcPr>
           <w:p>
@@ -2441,7 +2420,7 @@
         </w:tc>
         <w:tc>
           <w:tcPr>
-            <w:tcW w:w="777" w:type="pct"/>
+            <w:tcW w:w="863" w:type="pct"/>
             <w:hideMark/>
           </w:tcPr>
           <w:p>
@@ -2457,7 +2436,7 @@
         </w:tc>
         <w:tc>
           <w:tcPr>
-            <w:tcW w:w="825" w:type="pct"/>
+            <w:tcW w:w="715" w:type="pct"/>
             <w:hideMark/>
           </w:tcPr>
           <w:p>
@@ -2473,7 +2452,7 @@
         </w:tc>
         <w:tc>
           <w:tcPr>
-            <w:tcW w:w="532" w:type="pct"/>
+            <w:tcW w:w="715" w:type="pct"/>
             <w:hideMark/>
           </w:tcPr>
           <w:p>
@@ -2492,7 +2471,7 @@
         <w:tc>
           <w:tcPr>
             <w:cnfStyle w:val="001000000000" w:firstRow="0" w:lastRow="0" w:firstColumn="1" w:lastColumn="0" w:oddVBand="0" w:evenVBand="0" w:oddHBand="0" w:evenHBand="0" w:firstRowFirstColumn="0" w:firstRowLastColumn="0" w:lastRowFirstColumn="0" w:lastRowLastColumn="0"/>
-            <w:tcW w:w="1473" w:type="pct"/>
+            <w:tcW w:w="1047" w:type="pct"/>
             <w:hideMark/>
           </w:tcPr>
           <w:p>
@@ -2507,7 +2486,7 @@
         </w:tc>
         <w:tc>
           <w:tcPr>
-            <w:tcW w:w="775" w:type="pct"/>
+            <w:tcW w:w="992" w:type="pct"/>
             <w:hideMark/>
           </w:tcPr>
           <w:p>
@@ -2523,7 +2502,7 @@
         </w:tc>
         <w:tc>
           <w:tcPr>
-            <w:tcW w:w="618" w:type="pct"/>
+            <w:tcW w:w="667" w:type="pct"/>
             <w:hideMark/>
           </w:tcPr>
           <w:p>
@@ -2539,7 +2518,7 @@
         </w:tc>
         <w:tc>
           <w:tcPr>
-            <w:tcW w:w="777" w:type="pct"/>
+            <w:tcW w:w="863" w:type="pct"/>
             <w:hideMark/>
           </w:tcPr>
           <w:p>
@@ -2555,7 +2534,7 @@
         </w:tc>
         <w:tc>
           <w:tcPr>
-            <w:tcW w:w="825" w:type="pct"/>
+            <w:tcW w:w="715" w:type="pct"/>
             <w:hideMark/>
           </w:tcPr>
           <w:p>
@@ -2571,7 +2550,7 @@
         </w:tc>
         <w:tc>
           <w:tcPr>
-            <w:tcW w:w="532" w:type="pct"/>
+            <w:tcW w:w="715" w:type="pct"/>
             <w:hideMark/>
           </w:tcPr>
           <w:p>
@@ -2593,7 +2572,7 @@
         <w:tc>
           <w:tcPr>
             <w:cnfStyle w:val="001000000000" w:firstRow="0" w:lastRow="0" w:firstColumn="1" w:lastColumn="0" w:oddVBand="0" w:evenVBand="0" w:oddHBand="0" w:evenHBand="0" w:firstRowFirstColumn="0" w:firstRowLastColumn="0" w:lastRowFirstColumn="0" w:lastRowLastColumn="0"/>
-            <w:tcW w:w="1473" w:type="pct"/>
+            <w:tcW w:w="1047" w:type="pct"/>
             <w:hideMark/>
           </w:tcPr>
           <w:p>
@@ -2612,7 +2591,7 @@
         </w:tc>
         <w:tc>
           <w:tcPr>
-            <w:tcW w:w="775" w:type="pct"/>
+            <w:tcW w:w="992" w:type="pct"/>
             <w:hideMark/>
           </w:tcPr>
           <w:p>
@@ -2628,7 +2607,7 @@
         </w:tc>
         <w:tc>
           <w:tcPr>
-            <w:tcW w:w="618" w:type="pct"/>
+            <w:tcW w:w="667" w:type="pct"/>
             <w:hideMark/>
           </w:tcPr>
           <w:p>
@@ -2644,7 +2623,7 @@
         </w:tc>
         <w:tc>
           <w:tcPr>
-            <w:tcW w:w="777" w:type="pct"/>
+            <w:tcW w:w="863" w:type="pct"/>
             <w:hideMark/>
           </w:tcPr>
           <w:p>
@@ -2660,7 +2639,7 @@
         </w:tc>
         <w:tc>
           <w:tcPr>
-            <w:tcW w:w="825" w:type="pct"/>
+            <w:tcW w:w="715" w:type="pct"/>
             <w:hideMark/>
           </w:tcPr>
           <w:p>
@@ -2676,7 +2655,7 @@
         </w:tc>
         <w:tc>
           <w:tcPr>
-            <w:tcW w:w="532" w:type="pct"/>
+            <w:tcW w:w="715" w:type="pct"/>
             <w:hideMark/>
           </w:tcPr>
           <w:p>
@@ -2695,7 +2674,7 @@
         <w:tc>
           <w:tcPr>
             <w:cnfStyle w:val="001000000000" w:firstRow="0" w:lastRow="0" w:firstColumn="1" w:lastColumn="0" w:oddVBand="0" w:evenVBand="0" w:oddHBand="0" w:evenHBand="0" w:firstRowFirstColumn="0" w:firstRowLastColumn="0" w:lastRowFirstColumn="0" w:lastRowLastColumn="0"/>
-            <w:tcW w:w="1473" w:type="pct"/>
+            <w:tcW w:w="1047" w:type="pct"/>
             <w:hideMark/>
           </w:tcPr>
           <w:p>
@@ -2714,7 +2693,7 @@
         </w:tc>
         <w:tc>
           <w:tcPr>
-            <w:tcW w:w="775" w:type="pct"/>
+            <w:tcW w:w="992" w:type="pct"/>
             <w:hideMark/>
           </w:tcPr>
           <w:p>
@@ -2730,7 +2709,7 @@
         </w:tc>
         <w:tc>
           <w:tcPr>
-            <w:tcW w:w="618" w:type="pct"/>
+            <w:tcW w:w="667" w:type="pct"/>
             <w:hideMark/>
           </w:tcPr>
           <w:p>
@@ -2746,7 +2725,7 @@
         </w:tc>
         <w:tc>
           <w:tcPr>
-            <w:tcW w:w="777" w:type="pct"/>
+            <w:tcW w:w="863" w:type="pct"/>
             <w:hideMark/>
           </w:tcPr>
           <w:p>
@@ -2762,7 +2741,7 @@
         </w:tc>
         <w:tc>
           <w:tcPr>
-            <w:tcW w:w="825" w:type="pct"/>
+            <w:tcW w:w="715" w:type="pct"/>
             <w:hideMark/>
           </w:tcPr>
           <w:p>
@@ -2778,7 +2757,7 @@
         </w:tc>
         <w:tc>
           <w:tcPr>
-            <w:tcW w:w="532" w:type="pct"/>
+            <w:tcW w:w="715" w:type="pct"/>
             <w:hideMark/>
           </w:tcPr>
           <w:p>
@@ -2800,7 +2779,7 @@
         <w:tc>
           <w:tcPr>
             <w:cnfStyle w:val="001000000000" w:firstRow="0" w:lastRow="0" w:firstColumn="1" w:lastColumn="0" w:oddVBand="0" w:evenVBand="0" w:oddHBand="0" w:evenHBand="0" w:firstRowFirstColumn="0" w:firstRowLastColumn="0" w:lastRowFirstColumn="0" w:lastRowLastColumn="0"/>
-            <w:tcW w:w="1473" w:type="pct"/>
+            <w:tcW w:w="1047" w:type="pct"/>
             <w:hideMark/>
           </w:tcPr>
           <w:p>
@@ -2815,7 +2794,7 @@
         </w:tc>
         <w:tc>
           <w:tcPr>
-            <w:tcW w:w="775" w:type="pct"/>
+            <w:tcW w:w="992" w:type="pct"/>
             <w:hideMark/>
           </w:tcPr>
           <w:p>
@@ -2831,7 +2810,7 @@
         </w:tc>
         <w:tc>
           <w:tcPr>
-            <w:tcW w:w="618" w:type="pct"/>
+            <w:tcW w:w="667" w:type="pct"/>
             <w:hideMark/>
           </w:tcPr>
           <w:p>
@@ -2847,7 +2826,7 @@
         </w:tc>
         <w:tc>
           <w:tcPr>
-            <w:tcW w:w="777" w:type="pct"/>
+            <w:tcW w:w="863" w:type="pct"/>
             <w:hideMark/>
           </w:tcPr>
           <w:p>
@@ -2863,7 +2842,7 @@
         </w:tc>
         <w:tc>
           <w:tcPr>
-            <w:tcW w:w="825" w:type="pct"/>
+            <w:tcW w:w="715" w:type="pct"/>
             <w:hideMark/>
           </w:tcPr>
           <w:p>
@@ -2879,7 +2858,7 @@
         </w:tc>
         <w:tc>
           <w:tcPr>
-            <w:tcW w:w="532" w:type="pct"/>
+            <w:tcW w:w="715" w:type="pct"/>
             <w:hideMark/>
           </w:tcPr>
           <w:p>
@@ -2895,6 +2874,56 @@
         </w:tc>
       </w:tr>
     </w:tbl>
+    <w:p>
+      <w:pPr>
+        <w:pStyle w:val="2"/>
+      </w:pPr>
+      <w:r>
+        <w:t>2024: Дефицит кадров</w:t>
+      </w:r>
+    </w:p>
+    <w:p>
+      <w:pPr>
+        <w:jc w:val="both"/>
+      </w:pPr>
+      <w:r>
+        <w:t xml:space="preserve">Самая большая проблема рынка труда в 2024 году — острый дефицит квалифицированных специалистов, особенно в высокотехнологичных и медицинских отраслях. Например, в сфере IT </w:t>
+      </w:r>
+      <w:proofErr w:type="spellStart"/>
+      <w:proofErr w:type="gramStart"/>
+      <w:r>
+        <w:t>hh.индекс</w:t>
+      </w:r>
+      <w:proofErr w:type="spellEnd"/>
+      <w:proofErr w:type="gramEnd"/>
+      <w:r>
+        <w:t xml:space="preserve"> достиг 8,3, что означает, что предложение резюме в 8 раз превышает число вакансий​, однако компаниям почти всегда нужны опытные специалисты: </w:t>
+      </w:r>
+      <w:proofErr w:type="spellStart"/>
+      <w:r>
+        <w:t>middle</w:t>
+      </w:r>
+      <w:proofErr w:type="spellEnd"/>
+      <w:r>
+        <w:t xml:space="preserve">, </w:t>
+      </w:r>
+      <w:proofErr w:type="spellStart"/>
+      <w:r>
+        <w:t>middle</w:t>
+      </w:r>
+      <w:proofErr w:type="spellEnd"/>
+      <w:r>
+        <w:t xml:space="preserve">+, </w:t>
+      </w:r>
+      <w:proofErr w:type="spellStart"/>
+      <w:r>
+        <w:t>senior</w:t>
+      </w:r>
+      <w:proofErr w:type="spellEnd"/>
+      <w:r>
+        <w:t>.</w:t>
+      </w:r>
+    </w:p>
     <w:p>
       <w:pPr>
         <w:jc w:val="both"/>
@@ -2912,7 +2941,7 @@
 </file>
 
 <file path=word/endnotes.xml><?xml version="1.0" encoding="utf-8"?>
-<w:endnotes xmlns:wpc="http://schemas.microsoft.com/office/word/2010/wordprocessingCanvas" xmlns:cx="http://schemas.microsoft.com/office/drawing/2014/chartex" xmlns:mc="http://schemas.openxmlformats.org/markup-compatibility/2006" xmlns:o="urn:schemas-microsoft-com:office:office" xmlns:r="http://schemas.openxmlformats.org/officeDocument/2006/relationships" xmlns:m="http://schemas.openxmlformats.org/officeDocument/2006/math" xmlns:v="urn:schemas-microsoft-com:vml" xmlns:wp14="http://schemas.microsoft.com/office/word/2010/wordprocessingDrawing" xmlns:wp="http://schemas.openxmlformats.org/drawingml/2006/wordprocessingDrawing" xmlns:w10="urn:schemas-microsoft-com:office:word" xmlns:w="http://schemas.openxmlformats.org/wordprocessingml/2006/main" xmlns:w14="http://schemas.microsoft.com/office/word/2010/wordml" xmlns:w15="http://schemas.microsoft.com/office/word/2012/wordml" xmlns:w16se="http://schemas.microsoft.com/office/word/2015/wordml/symex" xmlns:wpg="http://schemas.microsoft.com/office/word/2010/wordprocessingGroup" xmlns:wpi="http://schemas.microsoft.com/office/word/2010/wordprocessingInk" xmlns:wne="http://schemas.microsoft.com/office/word/2006/wordml" xmlns:wps="http://schemas.microsoft.com/office/word/2010/wordprocessingShape" mc:Ignorable="w14 w15 w16se wp14">
+<w:endnotes xmlns:wpc="http://schemas.microsoft.com/office/word/2010/wordprocessingCanvas" xmlns:cx="http://schemas.microsoft.com/office/drawing/2014/chartex" xmlns:cx1="http://schemas.microsoft.com/office/drawing/2015/9/8/chartex" xmlns:cx2="http://schemas.microsoft.com/office/drawing/2015/10/21/chartex" xmlns:cx3="http://schemas.microsoft.com/office/drawing/2016/5/9/chartex" xmlns:cx4="http://schemas.microsoft.com/office/drawing/2016/5/10/chartex" xmlns:cx5="http://schemas.microsoft.com/office/drawing/2016/5/11/chartex" xmlns:cx6="http://schemas.microsoft.com/office/drawing/2016/5/12/chartex" xmlns:cx7="http://schemas.microsoft.com/office/drawing/2016/5/13/chartex" xmlns:cx8="http://schemas.microsoft.com/office/drawing/2016/5/14/chartex" xmlns:mc="http://schemas.openxmlformats.org/markup-compatibility/2006" xmlns:aink="http://schemas.microsoft.com/office/drawing/2016/ink" xmlns:am3d="http://schemas.microsoft.com/office/drawing/2017/model3d" xmlns:o="urn:schemas-microsoft-com:office:office" xmlns:r="http://schemas.openxmlformats.org/officeDocument/2006/relationships" xmlns:m="http://schemas.openxmlformats.org/officeDocument/2006/math" xmlns:v="urn:schemas-microsoft-com:vml" xmlns:wp14="http://schemas.microsoft.com/office/word/2010/wordprocessingDrawing" xmlns:wp="http://schemas.openxmlformats.org/drawingml/2006/wordprocessingDrawing" xmlns:w10="urn:schemas-microsoft-com:office:word" xmlns:w="http://schemas.openxmlformats.org/wordprocessingml/2006/main" xmlns:w14="http://schemas.microsoft.com/office/word/2010/wordml" xmlns:w15="http://schemas.microsoft.com/office/word/2012/wordml" xmlns:w16cex="http://schemas.microsoft.com/office/word/2018/wordml/cex" xmlns:w16cid="http://schemas.microsoft.com/office/word/2016/wordml/cid" xmlns:w16="http://schemas.microsoft.com/office/word/2018/wordml" xmlns:w16se="http://schemas.microsoft.com/office/word/2015/wordml/symex" xmlns:wpg="http://schemas.microsoft.com/office/word/2010/wordprocessingGroup" xmlns:wpi="http://schemas.microsoft.com/office/word/2010/wordprocessingInk" xmlns:wne="http://schemas.microsoft.com/office/word/2006/wordml" xmlns:wps="http://schemas.microsoft.com/office/word/2010/wordprocessingShape" mc:Ignorable="w14 w15 w16se w16cid w16 w16cex wp14">
   <w:endnote w:type="separator" w:id="-1">
     <w:p>
       <w:pPr>
@@ -2937,7 +2966,7 @@
 </file>
 
 <file path=word/footer1.xml><?xml version="1.0" encoding="utf-8"?>
-<w:ftr xmlns:wpc="http://schemas.microsoft.com/office/word/2010/wordprocessingCanvas" xmlns:cx="http://schemas.microsoft.com/office/drawing/2014/chartex" xmlns:mc="http://schemas.openxmlformats.org/markup-compatibility/2006" xmlns:o="urn:schemas-microsoft-com:office:office" xmlns:r="http://schemas.openxmlformats.org/officeDocument/2006/relationships" xmlns:m="http://schemas.openxmlformats.org/officeDocument/2006/math" xmlns:v="urn:schemas-microsoft-com:vml" xmlns:wp14="http://schemas.microsoft.com/office/word/2010/wordprocessingDrawing" xmlns:wp="http://schemas.openxmlformats.org/drawingml/2006/wordprocessingDrawing" xmlns:w10="urn:schemas-microsoft-com:office:word" xmlns:w="http://schemas.openxmlformats.org/wordprocessingml/2006/main" xmlns:w14="http://schemas.microsoft.com/office/word/2010/wordml" xmlns:w15="http://schemas.microsoft.com/office/word/2012/wordml" xmlns:w16se="http://schemas.microsoft.com/office/word/2015/wordml/symex" xmlns:wpg="http://schemas.microsoft.com/office/word/2010/wordprocessingGroup" xmlns:wpi="http://schemas.microsoft.com/office/word/2010/wordprocessingInk" xmlns:wne="http://schemas.microsoft.com/office/word/2006/wordml" xmlns:wps="http://schemas.microsoft.com/office/word/2010/wordprocessingShape" mc:Ignorable="w14 w15 w16se wp14">
+<w:ftr xmlns:wpc="http://schemas.microsoft.com/office/word/2010/wordprocessingCanvas" xmlns:cx="http://schemas.microsoft.com/office/drawing/2014/chartex" xmlns:cx1="http://schemas.microsoft.com/office/drawing/2015/9/8/chartex" xmlns:cx2="http://schemas.microsoft.com/office/drawing/2015/10/21/chartex" xmlns:cx3="http://schemas.microsoft.com/office/drawing/2016/5/9/chartex" xmlns:cx4="http://schemas.microsoft.com/office/drawing/2016/5/10/chartex" xmlns:cx5="http://schemas.microsoft.com/office/drawing/2016/5/11/chartex" xmlns:cx6="http://schemas.microsoft.com/office/drawing/2016/5/12/chartex" xmlns:cx7="http://schemas.microsoft.com/office/drawing/2016/5/13/chartex" xmlns:cx8="http://schemas.microsoft.com/office/drawing/2016/5/14/chartex" xmlns:mc="http://schemas.openxmlformats.org/markup-compatibility/2006" xmlns:aink="http://schemas.microsoft.com/office/drawing/2016/ink" xmlns:am3d="http://schemas.microsoft.com/office/drawing/2017/model3d" xmlns:o="urn:schemas-microsoft-com:office:office" xmlns:r="http://schemas.openxmlformats.org/officeDocument/2006/relationships" xmlns:m="http://schemas.openxmlformats.org/officeDocument/2006/math" xmlns:v="urn:schemas-microsoft-com:vml" xmlns:wp14="http://schemas.microsoft.com/office/word/2010/wordprocessingDrawing" xmlns:wp="http://schemas.openxmlformats.org/drawingml/2006/wordprocessingDrawing" xmlns:w10="urn:schemas-microsoft-com:office:word" xmlns:w="http://schemas.openxmlformats.org/wordprocessingml/2006/main" xmlns:w14="http://schemas.microsoft.com/office/word/2010/wordml" xmlns:w15="http://schemas.microsoft.com/office/word/2012/wordml" xmlns:w16cex="http://schemas.microsoft.com/office/word/2018/wordml/cex" xmlns:w16cid="http://schemas.microsoft.com/office/word/2016/wordml/cid" xmlns:w16="http://schemas.microsoft.com/office/word/2018/wordml" xmlns:w16se="http://schemas.microsoft.com/office/word/2015/wordml/symex" xmlns:wpg="http://schemas.microsoft.com/office/word/2010/wordprocessingGroup" xmlns:wpi="http://schemas.microsoft.com/office/word/2010/wordprocessingInk" xmlns:wne="http://schemas.microsoft.com/office/word/2006/wordml" xmlns:wps="http://schemas.microsoft.com/office/word/2010/wordprocessingShape" mc:Ignorable="w14 w15 w16se w16cid w16 w16cex wp14">
   <w:sdt>
     <w:sdtPr>
       <w:id w:val="1761103786"/>
@@ -2983,7 +3012,7 @@
 </file>
 
 <file path=word/footnotes.xml><?xml version="1.0" encoding="utf-8"?>
-<w:footnotes xmlns:wpc="http://schemas.microsoft.com/office/word/2010/wordprocessingCanvas" xmlns:cx="http://schemas.microsoft.com/office/drawing/2014/chartex" xmlns:mc="http://schemas.openxmlformats.org/markup-compatibility/2006" xmlns:o="urn:schemas-microsoft-com:office:office" xmlns:r="http://schemas.openxmlformats.org/officeDocument/2006/relationships" xmlns:m="http://schemas.openxmlformats.org/officeDocument/2006/math" xmlns:v="urn:schemas-microsoft-com:vml" xmlns:wp14="http://schemas.microsoft.com/office/word/2010/wordprocessingDrawing" xmlns:wp="http://schemas.openxmlformats.org/drawingml/2006/wordprocessingDrawing" xmlns:w10="urn:schemas-microsoft-com:office:word" xmlns:w="http://schemas.openxmlformats.org/wordprocessingml/2006/main" xmlns:w14="http://schemas.microsoft.com/office/word/2010/wordml" xmlns:w15="http://schemas.microsoft.com/office/word/2012/wordml" xmlns:w16se="http://schemas.microsoft.com/office/word/2015/wordml/symex" xmlns:wpg="http://schemas.microsoft.com/office/word/2010/wordprocessingGroup" xmlns:wpi="http://schemas.microsoft.com/office/word/2010/wordprocessingInk" xmlns:wne="http://schemas.microsoft.com/office/word/2006/wordml" xmlns:wps="http://schemas.microsoft.com/office/word/2010/wordprocessingShape" mc:Ignorable="w14 w15 w16se wp14">
+<w:footnotes xmlns:wpc="http://schemas.microsoft.com/office/word/2010/wordprocessingCanvas" xmlns:cx="http://schemas.microsoft.com/office/drawing/2014/chartex" xmlns:cx1="http://schemas.microsoft.com/office/drawing/2015/9/8/chartex" xmlns:cx2="http://schemas.microsoft.com/office/drawing/2015/10/21/chartex" xmlns:cx3="http://schemas.microsoft.com/office/drawing/2016/5/9/chartex" xmlns:cx4="http://schemas.microsoft.com/office/drawing/2016/5/10/chartex" xmlns:cx5="http://schemas.microsoft.com/office/drawing/2016/5/11/chartex" xmlns:cx6="http://schemas.microsoft.com/office/drawing/2016/5/12/chartex" xmlns:cx7="http://schemas.microsoft.com/office/drawing/2016/5/13/chartex" xmlns:cx8="http://schemas.microsoft.com/office/drawing/2016/5/14/chartex" xmlns:mc="http://schemas.openxmlformats.org/markup-compatibility/2006" xmlns:aink="http://schemas.microsoft.com/office/drawing/2016/ink" xmlns:am3d="http://schemas.microsoft.com/office/drawing/2017/model3d" xmlns:o="urn:schemas-microsoft-com:office:office" xmlns:r="http://schemas.openxmlformats.org/officeDocument/2006/relationships" xmlns:m="http://schemas.openxmlformats.org/officeDocument/2006/math" xmlns:v="urn:schemas-microsoft-com:vml" xmlns:wp14="http://schemas.microsoft.com/office/word/2010/wordprocessingDrawing" xmlns:wp="http://schemas.openxmlformats.org/drawingml/2006/wordprocessingDrawing" xmlns:w10="urn:schemas-microsoft-com:office:word" xmlns:w="http://schemas.openxmlformats.org/wordprocessingml/2006/main" xmlns:w14="http://schemas.microsoft.com/office/word/2010/wordml" xmlns:w15="http://schemas.microsoft.com/office/word/2012/wordml" xmlns:w16cex="http://schemas.microsoft.com/office/word/2018/wordml/cex" xmlns:w16cid="http://schemas.microsoft.com/office/word/2016/wordml/cid" xmlns:w16="http://schemas.microsoft.com/office/word/2018/wordml" xmlns:w16se="http://schemas.microsoft.com/office/word/2015/wordml/symex" xmlns:wpg="http://schemas.microsoft.com/office/word/2010/wordprocessingGroup" xmlns:wpi="http://schemas.microsoft.com/office/word/2010/wordprocessingInk" xmlns:wne="http://schemas.microsoft.com/office/word/2006/wordml" xmlns:wps="http://schemas.microsoft.com/office/word/2010/wordprocessingShape" mc:Ignorable="w14 w15 w16se w16cid w16 w16cex wp14">
   <w:footnote w:type="separator" w:id="-1">
     <w:p>
       <w:pPr>
@@ -3065,7 +3094,7 @@
 </file>
 
 <file path=word/styles.xml><?xml version="1.0" encoding="utf-8"?>
-<w:styles xmlns:mc="http://schemas.openxmlformats.org/markup-compatibility/2006" xmlns:r="http://schemas.openxmlformats.org/officeDocument/2006/relationships" xmlns:w="http://schemas.openxmlformats.org/wordprocessingml/2006/main" xmlns:w14="http://schemas.microsoft.com/office/word/2010/wordml" xmlns:w15="http://schemas.microsoft.com/office/word/2012/wordml" xmlns:w16se="http://schemas.microsoft.com/office/word/2015/wordml/symex" mc:Ignorable="w14 w15 w16se">
+<w:styles xmlns:mc="http://schemas.openxmlformats.org/markup-compatibility/2006" xmlns:r="http://schemas.openxmlformats.org/officeDocument/2006/relationships" xmlns:w="http://schemas.openxmlformats.org/wordprocessingml/2006/main" xmlns:w14="http://schemas.microsoft.com/office/word/2010/wordml" xmlns:w15="http://schemas.microsoft.com/office/word/2012/wordml" xmlns:w16cex="http://schemas.microsoft.com/office/word/2018/wordml/cex" xmlns:w16cid="http://schemas.microsoft.com/office/word/2016/wordml/cid" xmlns:w16="http://schemas.microsoft.com/office/word/2018/wordml" xmlns:w16se="http://schemas.microsoft.com/office/word/2015/wordml/symex" mc:Ignorable="w14 w15 w16se w16cid w16 w16cex">
   <w:docDefaults>
     <w:rPrDefault>
       <w:rPr>
@@ -3075,7 +3104,7 @@
     </w:rPrDefault>
     <w:pPrDefault/>
   </w:docDefaults>
-  <w:latentStyles w:defLockedState="0" w:defUIPriority="99" w:defSemiHidden="0" w:defUnhideWhenUsed="0" w:defQFormat="0" w:count="371">
+  <w:latentStyles w:defLockedState="0" w:defUIPriority="99" w:defSemiHidden="0" w:defUnhideWhenUsed="0" w:defQFormat="0" w:count="376">
     <w:lsdException w:name="Normal" w:uiPriority="0" w:qFormat="1"/>
     <w:lsdException w:name="heading 1" w:uiPriority="9" w:qFormat="1"/>
     <w:lsdException w:name="heading 2" w:semiHidden="1" w:uiPriority="9" w:unhideWhenUsed="1" w:qFormat="1"/>
@@ -3181,7 +3210,6 @@
     <w:lsdException w:name="HTML Sample" w:semiHidden="1" w:unhideWhenUsed="1"/>
     <w:lsdException w:name="HTML Typewriter" w:semiHidden="1" w:unhideWhenUsed="1"/>
     <w:lsdException w:name="HTML Variable" w:semiHidden="1" w:unhideWhenUsed="1"/>
-    <w:lsdException w:name="Normal Table" w:semiHidden="1" w:unhideWhenUsed="1"/>
     <w:lsdException w:name="annotation subject" w:semiHidden="1" w:unhideWhenUsed="1"/>
     <w:lsdException w:name="No List" w:semiHidden="1" w:unhideWhenUsed="1"/>
     <w:lsdException w:name="Outline List 1" w:semiHidden="1" w:unhideWhenUsed="1"/>
@@ -3224,11 +3252,8 @@
     <w:lsdException w:name="Table Contemporary" w:semiHidden="1" w:unhideWhenUsed="1"/>
     <w:lsdException w:name="Table Elegant" w:semiHidden="1" w:unhideWhenUsed="1"/>
     <w:lsdException w:name="Table Professional" w:semiHidden="1" w:unhideWhenUsed="1"/>
-    <w:lsdException w:name="Table Subtle 1" w:semiHidden="1" w:unhideWhenUsed="1"/>
     <w:lsdException w:name="Table Subtle 2" w:semiHidden="1" w:unhideWhenUsed="1"/>
     <w:lsdException w:name="Table Web 1" w:semiHidden="1" w:unhideWhenUsed="1"/>
-    <w:lsdException w:name="Table Web 2" w:semiHidden="1" w:unhideWhenUsed="1"/>
-    <w:lsdException w:name="Table Web 3" w:semiHidden="1" w:unhideWhenUsed="1"/>
     <w:lsdException w:name="Balloon Text" w:semiHidden="1" w:unhideWhenUsed="1"/>
     <w:lsdException w:name="Table Grid" w:uiPriority="59"/>
     <w:lsdException w:name="Table Theme" w:semiHidden="1" w:unhideWhenUsed="1"/>
@@ -3447,6 +3472,11 @@
     <w:lsdException w:name="List Table 5 Dark Accent 6" w:uiPriority="50"/>
     <w:lsdException w:name="List Table 6 Colorful Accent 6" w:uiPriority="51"/>
     <w:lsdException w:name="List Table 7 Colorful Accent 6" w:uiPriority="52"/>
+    <w:lsdException w:name="Mention" w:semiHidden="1" w:unhideWhenUsed="1"/>
+    <w:lsdException w:name="Smart Hyperlink" w:semiHidden="1" w:unhideWhenUsed="1"/>
+    <w:lsdException w:name="Hashtag" w:semiHidden="1" w:unhideWhenUsed="1"/>
+    <w:lsdException w:name="Unresolved Mention" w:semiHidden="1" w:unhideWhenUsed="1"/>
+    <w:lsdException w:name="Smart Link" w:semiHidden="1" w:unhideWhenUsed="1"/>
   </w:latentStyles>
   <w:style w:type="paragraph" w:default="1" w:styleId="a">
     <w:name w:val="Normal"/>
@@ -4413,7 +4443,7 @@
 </file>
 
 <file path=customXml/itemProps1.xml><?xml version="1.0" encoding="utf-8"?>
-<ds:datastoreItem xmlns:ds="http://schemas.openxmlformats.org/officeDocument/2006/customXml" ds:itemID="{9DC3238F-F2C4-4D51-9DA1-2E79638A3C57}">
+<ds:datastoreItem xmlns:ds="http://schemas.openxmlformats.org/officeDocument/2006/customXml" ds:itemID="{9EB1E6BB-1EBF-4D75-8318-1149E671DB37}">
   <ds:schemaRefs>
     <ds:schemaRef ds:uri="http://schemas.openxmlformats.org/officeDocument/2006/bibliography"/>
   </ds:schemaRefs>

</xml_diff>